<commit_message>
Nivel 8 completado :)
</commit_message>
<xml_diff>
--- a/2º trimestre/Tema 5/React/nivel7.docx
+++ b/2º trimestre/Tema 5/React/nivel7.docx
@@ -525,7 +525,7 @@
         </w:rPr>
         <w:lastRenderedPageBreak/>
         <w:drawing>
-          <wp:anchor distT="0" distB="0" distL="114300" distR="114300" simplePos="0" relativeHeight="251660288" behindDoc="1" locked="0" layoutInCell="1" allowOverlap="1" wp14:anchorId="530EB010" wp14:editId="69FB505F">
+          <wp:anchor distT="0" distB="0" distL="114300" distR="114300" simplePos="0" relativeHeight="251660288" behindDoc="1" locked="0" layoutInCell="1" allowOverlap="1" wp14:anchorId="530EB010" wp14:editId="2FABD5DF">
             <wp:simplePos x="0" y="0"/>
             <wp:positionH relativeFrom="margin">
               <wp:posOffset>-342034</wp:posOffset>
@@ -696,7 +696,7 @@
         <mc:AlternateContent>
           <mc:Choice Requires="wps">
             <w:drawing>
-              <wp:anchor distT="0" distB="0" distL="114300" distR="114300" simplePos="0" relativeHeight="251663360" behindDoc="0" locked="0" layoutInCell="1" allowOverlap="1" wp14:anchorId="1D8B3685" wp14:editId="202BC88F">
+              <wp:anchor distT="0" distB="0" distL="114300" distR="114300" simplePos="0" relativeHeight="251663360" behindDoc="0" locked="0" layoutInCell="1" allowOverlap="1" wp14:anchorId="1D8B3685" wp14:editId="35B6B39B">
                 <wp:simplePos x="0" y="0"/>
                 <wp:positionH relativeFrom="column">
                   <wp:posOffset>2175510</wp:posOffset>
@@ -757,7 +757,7 @@
           </mc:Choice>
           <mc:Fallback>
             <w:pict>
-              <v:shapetype w14:anchorId="40C6B7E7" id="_x0000_t32" coordsize="21600,21600" o:spt="32" o:oned="t" path="m,l21600,21600e" filled="f">
+              <v:shapetype w14:anchorId="4F355884" id="_x0000_t32" coordsize="21600,21600" o:spt="32" o:oned="t" path="m,l21600,21600e" filled="f">
                 <v:path arrowok="t" fillok="f" o:connecttype="none"/>
                 <o:lock v:ext="edit" shapetype="t"/>
               </v:shapetype>
@@ -830,24 +830,14 @@
                             <w:r>
                               <w:t xml:space="preserve">Ilustración </w:t>
                             </w:r>
-                            <w:r>
-                              <w:fldChar w:fldCharType="begin"/>
-                            </w:r>
-                            <w:r>
-                              <w:instrText xml:space="preserve"> SEQ Ilustración \* ARABIC </w:instrText>
-                            </w:r>
-                            <w:r>
-                              <w:fldChar w:fldCharType="separate"/>
-                            </w:r>
-                            <w:r>
-                              <w:rPr>
-                                <w:noProof/>
-                              </w:rPr>
-                              <w:t>1</w:t>
-                            </w:r>
-                            <w:r>
-                              <w:fldChar w:fldCharType="end"/>
-                            </w:r>
+                            <w:fldSimple w:instr=" SEQ Ilustración \* ARABIC ">
+                              <w:r>
+                                <w:rPr>
+                                  <w:noProof/>
+                                </w:rPr>
+                                <w:t>1</w:t>
+                              </w:r>
+                            </w:fldSimple>
                             <w:r>
                               <w:t>:Página con estilos, elaboración propia</w:t>
                             </w:r>
@@ -882,24 +872,14 @@
                       <w:r>
                         <w:t xml:space="preserve">Ilustración </w:t>
                       </w:r>
-                      <w:r>
-                        <w:fldChar w:fldCharType="begin"/>
-                      </w:r>
-                      <w:r>
-                        <w:instrText xml:space="preserve"> SEQ Ilustración \* ARABIC </w:instrText>
-                      </w:r>
-                      <w:r>
-                        <w:fldChar w:fldCharType="separate"/>
-                      </w:r>
-                      <w:r>
-                        <w:rPr>
-                          <w:noProof/>
-                        </w:rPr>
-                        <w:t>1</w:t>
-                      </w:r>
-                      <w:r>
-                        <w:fldChar w:fldCharType="end"/>
-                      </w:r>
+                      <w:fldSimple w:instr=" SEQ Ilustración \* ARABIC ">
+                        <w:r>
+                          <w:rPr>
+                            <w:noProof/>
+                          </w:rPr>
+                          <w:t>1</w:t>
+                        </w:r>
+                      </w:fldSimple>
                       <w:r>
                         <w:t>:Página con estilos, elaboración propia</w:t>
                       </w:r>
@@ -968,24 +948,14 @@
                             <w:r>
                               <w:t xml:space="preserve">Ilustración </w:t>
                             </w:r>
-                            <w:r>
-                              <w:fldChar w:fldCharType="begin"/>
-                            </w:r>
-                            <w:r>
-                              <w:instrText xml:space="preserve"> SEQ Ilustración \* ARABIC </w:instrText>
-                            </w:r>
-                            <w:r>
-                              <w:fldChar w:fldCharType="separate"/>
-                            </w:r>
-                            <w:r>
-                              <w:rPr>
-                                <w:noProof/>
-                              </w:rPr>
-                              <w:t>2</w:t>
-                            </w:r>
-                            <w:r>
-                              <w:fldChar w:fldCharType="end"/>
-                            </w:r>
+                            <w:fldSimple w:instr=" SEQ Ilustración \* ARABIC ">
+                              <w:r>
+                                <w:rPr>
+                                  <w:noProof/>
+                                </w:rPr>
+                                <w:t>2</w:t>
+                              </w:r>
+                            </w:fldSimple>
                             <w:r>
                               <w:t xml:space="preserve">: Uso de la variable </w:t>
                             </w:r>
@@ -1024,24 +994,14 @@
                       <w:r>
                         <w:t xml:space="preserve">Ilustración </w:t>
                       </w:r>
-                      <w:r>
-                        <w:fldChar w:fldCharType="begin"/>
-                      </w:r>
-                      <w:r>
-                        <w:instrText xml:space="preserve"> SEQ Ilustración \* ARABIC </w:instrText>
-                      </w:r>
-                      <w:r>
-                        <w:fldChar w:fldCharType="separate"/>
-                      </w:r>
-                      <w:r>
-                        <w:rPr>
-                          <w:noProof/>
-                        </w:rPr>
-                        <w:t>2</w:t>
-                      </w:r>
-                      <w:r>
-                        <w:fldChar w:fldCharType="end"/>
-                      </w:r>
+                      <w:fldSimple w:instr=" SEQ Ilustración \* ARABIC ">
+                        <w:r>
+                          <w:rPr>
+                            <w:noProof/>
+                          </w:rPr>
+                          <w:t>2</w:t>
+                        </w:r>
+                      </w:fldSimple>
                       <w:r>
                         <w:t xml:space="preserve">: Uso de la variable </w:t>
                       </w:r>
@@ -1217,24 +1177,14 @@
                             <w:r>
                               <w:t xml:space="preserve">Ilustración </w:t>
                             </w:r>
-                            <w:r>
-                              <w:fldChar w:fldCharType="begin"/>
-                            </w:r>
-                            <w:r>
-                              <w:instrText xml:space="preserve"> SEQ Ilustración \* ARABIC </w:instrText>
-                            </w:r>
-                            <w:r>
-                              <w:fldChar w:fldCharType="separate"/>
-                            </w:r>
-                            <w:r>
-                              <w:rPr>
-                                <w:noProof/>
-                              </w:rPr>
-                              <w:t>3</w:t>
-                            </w:r>
-                            <w:r>
-                              <w:fldChar w:fldCharType="end"/>
-                            </w:r>
+                            <w:fldSimple w:instr=" SEQ Ilustración \* ARABIC ">
+                              <w:r>
+                                <w:rPr>
+                                  <w:noProof/>
+                                </w:rPr>
+                                <w:t>3</w:t>
+                              </w:r>
+                            </w:fldSimple>
                             <w:r>
                               <w:t>: Estilos usando App.css, elaboración propia</w:t>
                             </w:r>
@@ -1268,24 +1218,14 @@
                       <w:r>
                         <w:t xml:space="preserve">Ilustración </w:t>
                       </w:r>
-                      <w:r>
-                        <w:fldChar w:fldCharType="begin"/>
-                      </w:r>
-                      <w:r>
-                        <w:instrText xml:space="preserve"> SEQ Ilustración \* ARABIC </w:instrText>
-                      </w:r>
-                      <w:r>
-                        <w:fldChar w:fldCharType="separate"/>
-                      </w:r>
-                      <w:r>
-                        <w:rPr>
-                          <w:noProof/>
-                        </w:rPr>
-                        <w:t>3</w:t>
-                      </w:r>
-                      <w:r>
-                        <w:fldChar w:fldCharType="end"/>
-                      </w:r>
+                      <w:fldSimple w:instr=" SEQ Ilustración \* ARABIC ">
+                        <w:r>
+                          <w:rPr>
+                            <w:noProof/>
+                          </w:rPr>
+                          <w:t>3</w:t>
+                        </w:r>
+                      </w:fldSimple>
                       <w:r>
                         <w:t>: Estilos usando App.css, elaboración propia</w:t>
                       </w:r>
@@ -1304,7 +1244,7 @@
           <w:u w:val="single"/>
         </w:rPr>
         <w:drawing>
-          <wp:anchor distT="0" distB="0" distL="114300" distR="114300" simplePos="0" relativeHeight="251670528" behindDoc="1" locked="0" layoutInCell="1" allowOverlap="1" wp14:anchorId="0407DA90" wp14:editId="1561F4DC">
+          <wp:anchor distT="0" distB="0" distL="114300" distR="114300" simplePos="0" relativeHeight="251670528" behindDoc="1" locked="0" layoutInCell="1" allowOverlap="1" wp14:anchorId="0407DA90" wp14:editId="2FFA4813">
             <wp:simplePos x="0" y="0"/>
             <wp:positionH relativeFrom="margin">
               <wp:align>center</wp:align>
@@ -1788,7 +1728,14 @@
           <w:rFonts w:ascii="Consolas" w:hAnsi="Consolas"/>
           <w:lang w:val="en-US"/>
         </w:rPr>
-        <w:t>        font-size: 15px;</w:t>
+        <w:t xml:space="preserve">        </w:t>
+      </w:r>
+      <w:r>
+        <w:rPr>
+          <w:rFonts w:ascii="Consolas" w:hAnsi="Consolas"/>
+          <w:lang w:val="en-US"/>
+        </w:rPr>
+        <w:t>font-size: 15px;</w:t>
       </w:r>
     </w:p>
     <w:p>
@@ -1811,11 +1758,11 @@
         </w:rPr>
       </w:pPr>
     </w:p>
+    <w:bookmarkStart w:id="2" w:name="_Toc220018020"/>
     <w:p>
       <w:pPr>
         <w:pStyle w:val="Ttulo2"/>
       </w:pPr>
-      <w:bookmarkStart w:id="2" w:name="_Toc220018020"/>
       <w:r>
         <w:rPr>
           <w:noProof/>
@@ -1913,6 +1860,7 @@
       <w:r>
         <w:rPr>
           <w:rFonts w:cstheme="minorHAnsi"/>
+          <w:noProof/>
         </w:rPr>
         <w:drawing>
           <wp:anchor distT="0" distB="0" distL="114300" distR="114300" simplePos="0" relativeHeight="251678720" behindDoc="1" locked="0" layoutInCell="1" allowOverlap="1" wp14:anchorId="362B7220" wp14:editId="7EEF60A4">
@@ -2054,24 +2002,14 @@
                             <w:r>
                               <w:t xml:space="preserve">Ilustración </w:t>
                             </w:r>
-                            <w:r>
-                              <w:fldChar w:fldCharType="begin"/>
-                            </w:r>
-                            <w:r>
-                              <w:instrText xml:space="preserve"> SEQ Ilustración \* ARABIC </w:instrText>
-                            </w:r>
-                            <w:r>
-                              <w:fldChar w:fldCharType="separate"/>
-                            </w:r>
-                            <w:r>
-                              <w:rPr>
-                                <w:noProof/>
-                              </w:rPr>
-                              <w:t>4</w:t>
-                            </w:r>
-                            <w:r>
-                              <w:fldChar w:fldCharType="end"/>
-                            </w:r>
+                            <w:fldSimple w:instr=" SEQ Ilustración \* ARABIC ">
+                              <w:r>
+                                <w:rPr>
+                                  <w:noProof/>
+                                </w:rPr>
+                                <w:t>4</w:t>
+                              </w:r>
+                            </w:fldSimple>
                             <w:r>
                               <w:t>: Estilos aplicados, elaboración propia</w:t>
                             </w:r>
@@ -2105,24 +2043,14 @@
                       <w:r>
                         <w:t xml:space="preserve">Ilustración </w:t>
                       </w:r>
-                      <w:r>
-                        <w:fldChar w:fldCharType="begin"/>
-                      </w:r>
-                      <w:r>
-                        <w:instrText xml:space="preserve"> SEQ Ilustración \* ARABIC </w:instrText>
-                      </w:r>
-                      <w:r>
-                        <w:fldChar w:fldCharType="separate"/>
-                      </w:r>
-                      <w:r>
-                        <w:rPr>
-                          <w:noProof/>
-                        </w:rPr>
-                        <w:t>4</w:t>
-                      </w:r>
-                      <w:r>
-                        <w:fldChar w:fldCharType="end"/>
-                      </w:r>
+                      <w:fldSimple w:instr=" SEQ Ilustración \* ARABIC ">
+                        <w:r>
+                          <w:rPr>
+                            <w:noProof/>
+                          </w:rPr>
+                          <w:t>4</w:t>
+                        </w:r>
+                      </w:fldSimple>
                       <w:r>
                         <w:t>: Estilos aplicados, elaboración propia</w:t>
                       </w:r>
@@ -2230,6 +2158,7 @@
       <w:r>
         <w:rPr>
           <w:rFonts w:cstheme="minorHAnsi"/>
+          <w:noProof/>
         </w:rPr>
         <w:drawing>
           <wp:anchor distT="0" distB="0" distL="114300" distR="114300" simplePos="0" relativeHeight="251675648" behindDoc="1" locked="0" layoutInCell="1" allowOverlap="1" wp14:anchorId="1C640699" wp14:editId="62F9E7B3">
@@ -2365,24 +2294,14 @@
                             <w:r>
                               <w:t xml:space="preserve">Ilustración </w:t>
                             </w:r>
-                            <w:r>
-                              <w:fldChar w:fldCharType="begin"/>
-                            </w:r>
-                            <w:r>
-                              <w:instrText xml:space="preserve"> SEQ Ilustración \* ARABIC </w:instrText>
-                            </w:r>
-                            <w:r>
-                              <w:fldChar w:fldCharType="separate"/>
-                            </w:r>
-                            <w:r>
-                              <w:rPr>
-                                <w:noProof/>
-                              </w:rPr>
-                              <w:t>5</w:t>
-                            </w:r>
-                            <w:r>
-                              <w:fldChar w:fldCharType="end"/>
-                            </w:r>
+                            <w:fldSimple w:instr=" SEQ Ilustración \* ARABIC ">
+                              <w:r>
+                                <w:rPr>
+                                  <w:noProof/>
+                                </w:rPr>
+                                <w:t>5</w:t>
+                              </w:r>
+                            </w:fldSimple>
                             <w:r>
                               <w:t xml:space="preserve"> :</w:t>
                             </w:r>
@@ -2419,24 +2338,14 @@
                       <w:r>
                         <w:t xml:space="preserve">Ilustración </w:t>
                       </w:r>
-                      <w:r>
-                        <w:fldChar w:fldCharType="begin"/>
-                      </w:r>
-                      <w:r>
-                        <w:instrText xml:space="preserve"> SEQ Ilustración \* ARABIC </w:instrText>
-                      </w:r>
-                      <w:r>
-                        <w:fldChar w:fldCharType="separate"/>
-                      </w:r>
-                      <w:r>
-                        <w:rPr>
-                          <w:noProof/>
-                        </w:rPr>
-                        <w:t>5</w:t>
-                      </w:r>
-                      <w:r>
-                        <w:fldChar w:fldCharType="end"/>
-                      </w:r>
+                      <w:fldSimple w:instr=" SEQ Ilustración \* ARABIC ">
+                        <w:r>
+                          <w:rPr>
+                            <w:noProof/>
+                          </w:rPr>
+                          <w:t>5</w:t>
+                        </w:r>
+                      </w:fldSimple>
                       <w:r>
                         <w:t xml:space="preserve"> :</w:t>
                       </w:r>
@@ -2466,20 +2375,41 @@
         <w:pStyle w:val="Ttulo2"/>
       </w:pPr>
       <w:bookmarkStart w:id="3" w:name="_Toc220018021"/>
+    </w:p>
+    <w:p>
+      <w:pPr>
+        <w:pStyle w:val="Ttulo2"/>
+      </w:pPr>
+      <w:r>
+        <w:t xml:space="preserve">Parte D: </w:t>
+      </w:r>
+      <w:proofErr w:type="spellStart"/>
+      <w:r>
+        <w:t>Tailwind</w:t>
+      </w:r>
+      <w:proofErr w:type="spellEnd"/>
+      <w:r>
+        <w:t xml:space="preserve"> CSS (utilidades)</w:t>
+      </w:r>
+      <w:bookmarkEnd w:id="3"/>
+    </w:p>
+    <w:p/>
+    <w:p>
       <w:r>
         <w:rPr>
           <w:noProof/>
         </w:rPr>
+        <w:lastRenderedPageBreak/>
         <mc:AlternateContent>
           <mc:Choice Requires="wps">
             <w:drawing>
-              <wp:anchor distT="0" distB="0" distL="114300" distR="114300" simplePos="0" relativeHeight="251682816" behindDoc="0" locked="0" layoutInCell="1" allowOverlap="1" wp14:anchorId="705E7D3D" wp14:editId="30333360">
+              <wp:anchor distT="0" distB="0" distL="114300" distR="114300" simplePos="0" relativeHeight="251682816" behindDoc="0" locked="0" layoutInCell="1" allowOverlap="1" wp14:anchorId="705E7D3D" wp14:editId="2A12CFFA">
                 <wp:simplePos x="0" y="0"/>
                 <wp:positionH relativeFrom="margin">
                   <wp:posOffset>-287655</wp:posOffset>
                 </wp:positionH>
                 <wp:positionV relativeFrom="paragraph">
-                  <wp:posOffset>385445</wp:posOffset>
+                  <wp:posOffset>-305435</wp:posOffset>
                 </wp:positionV>
                 <wp:extent cx="6182360" cy="1714500"/>
                 <wp:effectExtent l="0" t="0" r="27940" b="19050"/>
@@ -2541,7 +2471,7 @@
           </mc:Choice>
           <mc:Fallback>
             <w:pict>
-              <v:roundrect w14:anchorId="30AEE2DE" id="Rectángulo: esquinas redondeadas 2" o:spid="_x0000_s1026" style="position:absolute;margin-left:-22.65pt;margin-top:30.35pt;width:486.8pt;height:135pt;z-index:251682816;visibility:visible;mso-wrap-style:square;mso-width-percent:0;mso-height-percent:0;mso-wrap-distance-left:9pt;mso-wrap-distance-top:0;mso-wrap-distance-right:9pt;mso-wrap-distance-bottom:0;mso-position-horizontal:absolute;mso-position-horizontal-relative:margin;mso-position-vertical:absolute;mso-position-vertical-relative:text;mso-width-percent:0;mso-height-percent:0;mso-width-relative:margin;mso-height-relative:margin;v-text-anchor:middle" arcsize="10923f" o:gfxdata="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" filled="f" strokecolor="#ffc000 [3207]" strokeweight="1pt">
+              <v:roundrect w14:anchorId="25985B0A" id="Rectángulo: esquinas redondeadas 2" o:spid="_x0000_s1026" style="position:absolute;margin-left:-22.65pt;margin-top:-24.05pt;width:486.8pt;height:135pt;z-index:251682816;visibility:visible;mso-wrap-style:square;mso-width-percent:0;mso-height-percent:0;mso-wrap-distance-left:9pt;mso-wrap-distance-top:0;mso-wrap-distance-right:9pt;mso-wrap-distance-bottom:0;mso-position-horizontal:absolute;mso-position-horizontal-relative:margin;mso-position-vertical:absolute;mso-position-vertical-relative:text;mso-width-percent:0;mso-height-percent:0;mso-width-relative:margin;mso-height-relative:margin;v-text-anchor:middle" arcsize="10923f" o:gfxdata="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" filled="f" strokecolor="#ffc000 [3207]" strokeweight="1pt">
                 <v:stroke joinstyle="miter"/>
                 <w10:wrap anchorx="margin"/>
               </v:roundrect>
@@ -2549,24 +2479,8 @@
           </mc:Fallback>
         </mc:AlternateContent>
       </w:r>
-      <w:r>
-        <w:t xml:space="preserve">Parte D: </w:t>
-      </w:r>
       <w:proofErr w:type="spellStart"/>
       <w:r>
-        <w:t>Tailwind</w:t>
-      </w:r>
-      <w:proofErr w:type="spellEnd"/>
-      <w:r>
-        <w:t xml:space="preserve"> CSS (utilidades)</w:t>
-      </w:r>
-      <w:bookmarkEnd w:id="3"/>
-    </w:p>
-    <w:p/>
-    <w:p>
-      <w:proofErr w:type="spellStart"/>
-      <w:r>
-        <w:lastRenderedPageBreak/>
         <w:t>Tailwind</w:t>
       </w:r>
       <w:proofErr w:type="spellEnd"/>
@@ -2841,24 +2755,14 @@
                             <w:r>
                               <w:t xml:space="preserve">Ilustración </w:t>
                             </w:r>
-                            <w:r>
-                              <w:fldChar w:fldCharType="begin"/>
-                            </w:r>
-                            <w:r>
-                              <w:instrText xml:space="preserve"> SEQ Ilustración \* ARABIC </w:instrText>
-                            </w:r>
-                            <w:r>
-                              <w:fldChar w:fldCharType="separate"/>
-                            </w:r>
-                            <w:r>
-                              <w:rPr>
-                                <w:noProof/>
-                              </w:rPr>
-                              <w:t>6</w:t>
-                            </w:r>
-                            <w:r>
-                              <w:fldChar w:fldCharType="end"/>
-                            </w:r>
+                            <w:fldSimple w:instr=" SEQ Ilustración \* ARABIC ">
+                              <w:r>
+                                <w:rPr>
+                                  <w:noProof/>
+                                </w:rPr>
+                                <w:t>6</w:t>
+                              </w:r>
+                            </w:fldSimple>
                             <w:r>
                               <w:t xml:space="preserve">: Prueba de estilos </w:t>
                             </w:r>
@@ -2906,24 +2810,14 @@
                       <w:r>
                         <w:t xml:space="preserve">Ilustración </w:t>
                       </w:r>
-                      <w:r>
-                        <w:fldChar w:fldCharType="begin"/>
-                      </w:r>
-                      <w:r>
-                        <w:instrText xml:space="preserve"> SEQ Ilustración \* ARABIC </w:instrText>
-                      </w:r>
-                      <w:r>
-                        <w:fldChar w:fldCharType="separate"/>
-                      </w:r>
-                      <w:r>
-                        <w:rPr>
-                          <w:noProof/>
-                        </w:rPr>
-                        <w:t>6</w:t>
-                      </w:r>
-                      <w:r>
-                        <w:fldChar w:fldCharType="end"/>
-                      </w:r>
+                      <w:fldSimple w:instr=" SEQ Ilustración \* ARABIC ">
+                        <w:r>
+                          <w:rPr>
+                            <w:noProof/>
+                          </w:rPr>
+                          <w:t>6</w:t>
+                        </w:r>
+                      </w:fldSimple>
                       <w:r>
                         <w:t xml:space="preserve">: Prueba de estilos </w:t>
                       </w:r>
@@ -2953,6 +2847,7 @@
       <w:r>
         <w:rPr>
           <w:rFonts w:ascii="Consolas" w:hAnsi="Consolas"/>
+          <w:noProof/>
         </w:rPr>
         <w:drawing>
           <wp:anchor distT="0" distB="0" distL="114300" distR="114300" simplePos="0" relativeHeight="251683840" behindDoc="1" locked="0" layoutInCell="1" allowOverlap="1" wp14:anchorId="7DB04653" wp14:editId="03D9DF79">
@@ -3030,13 +2925,7 @@
         </w:drawing>
       </w:r>
     </w:p>
-    <w:p>
-      <w:pPr>
-        <w:rPr>
-          <w:rFonts w:ascii="Consolas" w:hAnsi="Consolas"/>
-        </w:rPr>
-      </w:pPr>
-    </w:p>
+    <w:p/>
     <w:sectPr>
       <w:footerReference w:type="default" r:id="rId14"/>
       <w:pgSz w:w="11906" w:h="16838"/>

</xml_diff>